<commit_message>
changed grid cell to geomorphic zones
additional analysis for revision
</commit_message>
<xml_diff>
--- a/Manuscript/Submitted Coral Reefs 2_26_16/TEXT-Fagaalu_water_circulation-2_26_16.docx
+++ b/Manuscript/Submitted Coral Reefs 2_26_16/TEXT-Fagaalu_water_circulation-2_26_16.docx
@@ -26,7 +26,12 @@
         <w:t xml:space="preserve">in </w:t>
       </w:r>
       <w:r>
-        <w:t>a fringing reef</w:t>
+        <w:t xml:space="preserve">a </w:t>
+      </w:r>
+      <w:bookmarkStart w:id="0" w:name="_GoBack"/>
+      <w:bookmarkEnd w:id="0"/>
+      <w:r>
+        <w:t>fringing reef</w:t>
       </w:r>
       <w:r>
         <w:t xml:space="preserve"> flat</w:t>
@@ -61,9 +66,11 @@
         <w:spacing w:after="0"/>
         <w:jc w:val="center"/>
       </w:pPr>
+      <w:proofErr w:type="gramStart"/>
       <w:r>
         <w:t>by</w:t>
       </w:r>
+      <w:proofErr w:type="gramEnd"/>
     </w:p>
     <w:p>
       <w:pPr>
@@ -100,7 +107,15 @@
         <w:t>2</w:t>
       </w:r>
       <w:r>
-        <w:t>, Cheriton, O.M.</w:t>
+        <w:t xml:space="preserve">, </w:t>
+      </w:r>
+      <w:proofErr w:type="spellStart"/>
+      <w:r>
+        <w:t>Cheriton</w:t>
+      </w:r>
+      <w:proofErr w:type="spellEnd"/>
+      <w:r>
+        <w:t>, O.M.</w:t>
       </w:r>
       <w:r>
         <w:rPr>
@@ -178,8 +193,6 @@
         <w:pStyle w:val="HeadingCR1"/>
         <w:spacing w:before="0"/>
       </w:pPr>
-      <w:bookmarkStart w:id="0" w:name="_GoBack"/>
-      <w:bookmarkEnd w:id="0"/>
       <w:r>
         <w:lastRenderedPageBreak/>
         <w:t>A</w:t>
@@ -785,7 +798,15 @@
         <w:t xml:space="preserve">for biophysical studies </w:t>
       </w:r>
       <w:r>
-        <w:t>in geomorphically-complex embayments</w:t>
+        <w:t xml:space="preserve">in </w:t>
+      </w:r>
+      <w:proofErr w:type="spellStart"/>
+      <w:r>
+        <w:t>geomorphically</w:t>
+      </w:r>
+      <w:proofErr w:type="spellEnd"/>
+      <w:r>
+        <w:t>-complex embayments</w:t>
       </w:r>
       <w:r>
         <w:t xml:space="preserve"> that are common to reef-lined coasts.</w:t>
@@ -814,8 +835,13 @@
         <w:spacing w:after="0"/>
         <w:ind w:firstLine="0"/>
       </w:pPr>
-      <w:r>
-        <w:t xml:space="preserve">coral reefs, </w:t>
+      <w:proofErr w:type="gramStart"/>
+      <w:r>
+        <w:t>coral</w:t>
+      </w:r>
+      <w:proofErr w:type="gramEnd"/>
+      <w:r>
+        <w:t xml:space="preserve"> reefs, </w:t>
       </w:r>
       <w:r>
         <w:t xml:space="preserve">Lagrangian </w:t>
@@ -2204,6 +2230,7 @@
       <w:r>
         <w:t>) are generally less than 2.5 m and rarely exceed 3.0 m. Peak wave periods (</w:t>
       </w:r>
+      <w:proofErr w:type="spellStart"/>
       <w:r>
         <w:rPr>
           <w:i/>
@@ -2217,6 +2244,7 @@
         </w:rPr>
         <w:t>p</w:t>
       </w:r>
+      <w:proofErr w:type="spellEnd"/>
       <w:r>
         <w:t xml:space="preserve">) are generally about 9 s or less, rarely exceed 13 s, but occasionally reach 25 s during austral winter storms </w:t>
       </w:r>
@@ -4766,12 +4794,6 @@
         <w:t xml:space="preserve"> crest (Figure 4b, e)</w:t>
       </w:r>
       <w:r>
-        <w:rPr>
-          <w:rStyle w:val="CommentReference"/>
-        </w:rPr>
-        <w:t/>
-      </w:r>
-      <w:r>
         <w:t xml:space="preserve">. </w:t>
       </w:r>
       <w:r>
@@ -7418,6 +7440,7 @@
       <w:r>
         <w:t xml:space="preserve"> drift velocities from incident waves (</w:t>
       </w:r>
+      <w:proofErr w:type="spellStart"/>
       <w:r>
         <w:rPr>
           <w:i/>
@@ -7438,6 +7461,7 @@
         </w:rPr>
         <w:t>s</w:t>
       </w:r>
+      <w:proofErr w:type="spellEnd"/>
       <w:r>
         <w:t>)</w:t>
       </w:r>
@@ -7459,6 +7483,7 @@
       <w:r>
         <w:t xml:space="preserve">. </w:t>
       </w:r>
+      <w:proofErr w:type="spellStart"/>
       <w:r>
         <w:rPr>
           <w:i/>
@@ -7479,6 +7504,7 @@
         </w:rPr>
         <w:t>s</w:t>
       </w:r>
+      <w:proofErr w:type="spellEnd"/>
       <w:r>
         <w:rPr>
           <w:vertAlign w:val="subscript"/>
@@ -7500,6 +7526,7 @@
       <w:r>
         <w:t xml:space="preserve">. Although the magnitudes of </w:t>
       </w:r>
+      <w:proofErr w:type="spellStart"/>
       <w:r>
         <w:rPr>
           <w:i/>
@@ -7520,6 +7547,7 @@
         </w:rPr>
         <w:t>s</w:t>
       </w:r>
+      <w:proofErr w:type="spellEnd"/>
       <w:r>
         <w:rPr>
           <w:vertAlign w:val="subscript"/>
@@ -7547,6 +7575,7 @@
       <w:r>
         <w:t xml:space="preserve">ifters and ADCPs, </w:t>
       </w:r>
+      <w:proofErr w:type="spellStart"/>
       <w:r>
         <w:rPr>
           <w:i/>
@@ -7567,6 +7596,7 @@
         </w:rPr>
         <w:t>s</w:t>
       </w:r>
+      <w:proofErr w:type="spellEnd"/>
       <w:r>
         <w:rPr>
           <w:vertAlign w:val="subscript"/>
@@ -7603,6 +7633,7 @@
       <w:r>
         <w:t xml:space="preserve"> when wave-propagation is limited, a more likely range of </w:t>
       </w:r>
+      <w:proofErr w:type="spellStart"/>
       <w:r>
         <w:rPr>
           <w:i/>
@@ -7623,6 +7654,7 @@
         </w:rPr>
         <w:t>s</w:t>
       </w:r>
+      <w:proofErr w:type="spellEnd"/>
       <w:r>
         <w:t xml:space="preserve"> influencing the drifters is on the order of 0.1-3 cm s</w:t>
       </w:r>
@@ -7703,56 +7735,104 @@
           <w:rFonts w:ascii="Times New Roman" w:hAnsi="Times New Roman" w:cs="Times New Roman"/>
           <w:szCs w:val="24"/>
         </w:rPr>
-        <w:t xml:space="preserve"> P</w:t>
-      </w:r>
+        <w:t xml:space="preserve"> </w:t>
+      </w:r>
+      <w:proofErr w:type="spellStart"/>
       <w:r>
         <w:rPr>
           <w:rFonts w:ascii="Times New Roman" w:hAnsi="Times New Roman" w:cs="Times New Roman"/>
           <w:szCs w:val="24"/>
         </w:rPr>
-        <w:t>équignet et al. 20</w:t>
+        <w:t>P</w:t>
       </w:r>
       <w:r>
         <w:rPr>
           <w:rFonts w:ascii="Times New Roman" w:hAnsi="Times New Roman" w:cs="Times New Roman"/>
           <w:szCs w:val="24"/>
         </w:rPr>
-        <w:t>11</w:t>
-      </w:r>
+        <w:t>équignet</w:t>
+      </w:r>
+      <w:proofErr w:type="spellEnd"/>
       <w:r>
         <w:rPr>
           <w:rFonts w:ascii="Times New Roman" w:hAnsi="Times New Roman" w:cs="Times New Roman"/>
           <w:szCs w:val="24"/>
         </w:rPr>
-        <w:t>;</w:t>
+        <w:t xml:space="preserve"> et al. 20</w:t>
       </w:r>
       <w:r>
         <w:rPr>
           <w:rFonts w:ascii="Times New Roman" w:hAnsi="Times New Roman" w:cs="Times New Roman"/>
           <w:szCs w:val="24"/>
         </w:rPr>
-        <w:t xml:space="preserve"> Pomeroy et al.</w:t>
+        <w:t>11</w:t>
       </w:r>
       <w:r>
         <w:rPr>
           <w:rFonts w:ascii="Times New Roman" w:hAnsi="Times New Roman" w:cs="Times New Roman"/>
           <w:szCs w:val="24"/>
         </w:rPr>
-        <w:t xml:space="preserve"> 2012</w:t>
+        <w:t>;</w:t>
       </w:r>
       <w:r>
         <w:rPr>
           <w:rFonts w:ascii="Times New Roman" w:hAnsi="Times New Roman" w:cs="Times New Roman"/>
           <w:szCs w:val="24"/>
         </w:rPr>
-        <w:t>; Beetham et al. 2015;</w:t>
+        <w:t xml:space="preserve"> Pomeroy et al.</w:t>
       </w:r>
       <w:r>
         <w:rPr>
           <w:rFonts w:ascii="Times New Roman" w:hAnsi="Times New Roman" w:cs="Times New Roman"/>
           <w:szCs w:val="24"/>
         </w:rPr>
-        <w:t xml:space="preserve"> Cheriton et al., 2016</w:t>
+        <w:t xml:space="preserve"> 2012</w:t>
+      </w:r>
+      <w:r>
+        <w:rPr>
+          <w:rFonts w:ascii="Times New Roman" w:hAnsi="Times New Roman" w:cs="Times New Roman"/>
+          <w:szCs w:val="24"/>
+        </w:rPr>
+        <w:t xml:space="preserve">; </w:t>
+      </w:r>
+      <w:proofErr w:type="spellStart"/>
+      <w:r>
+        <w:rPr>
+          <w:rFonts w:ascii="Times New Roman" w:hAnsi="Times New Roman" w:cs="Times New Roman"/>
+          <w:szCs w:val="24"/>
+        </w:rPr>
+        <w:t>Beetham</w:t>
+      </w:r>
+      <w:proofErr w:type="spellEnd"/>
+      <w:r>
+        <w:rPr>
+          <w:rFonts w:ascii="Times New Roman" w:hAnsi="Times New Roman" w:cs="Times New Roman"/>
+          <w:szCs w:val="24"/>
+        </w:rPr>
+        <w:t xml:space="preserve"> et al. 2015;</w:t>
+      </w:r>
+      <w:r>
+        <w:rPr>
+          <w:rFonts w:ascii="Times New Roman" w:hAnsi="Times New Roman" w:cs="Times New Roman"/>
+          <w:szCs w:val="24"/>
+        </w:rPr>
+        <w:t xml:space="preserve"> </w:t>
+      </w:r>
+      <w:proofErr w:type="spellStart"/>
+      <w:r>
+        <w:rPr>
+          <w:rFonts w:ascii="Times New Roman" w:hAnsi="Times New Roman" w:cs="Times New Roman"/>
+          <w:szCs w:val="24"/>
+        </w:rPr>
+        <w:t>Cheriton</w:t>
+      </w:r>
+      <w:proofErr w:type="spellEnd"/>
+      <w:r>
+        <w:rPr>
+          <w:rFonts w:ascii="Times New Roman" w:hAnsi="Times New Roman" w:cs="Times New Roman"/>
+          <w:szCs w:val="24"/>
+        </w:rPr>
+        <w:t xml:space="preserve"> et al., 2016</w:t>
       </w:r>
       <w:r>
         <w:t xml:space="preserve">); </w:t>
@@ -7767,7 +7847,15 @@
         <w:t xml:space="preserve">, they </w:t>
       </w:r>
       <w:r>
-        <w:t>undergo little energy dissipation and increase in skewness and asymmetry</w:t>
+        <w:t xml:space="preserve">undergo little energy dissipation and increase in </w:t>
+      </w:r>
+      <w:proofErr w:type="spellStart"/>
+      <w:r>
+        <w:t>skewness</w:t>
+      </w:r>
+      <w:proofErr w:type="spellEnd"/>
+      <w:r>
+        <w:t xml:space="preserve"> and asymmetry</w:t>
       </w:r>
       <w:r>
         <w:t xml:space="preserve"> </w:t>
@@ -7800,14 +7888,27 @@
         <w:t>ly energetic</w:t>
       </w:r>
       <w:r>
-        <w:t xml:space="preserve"> (Pequignet et al. 2009;</w:t>
+        <w:t xml:space="preserve"> (</w:t>
+      </w:r>
+      <w:proofErr w:type="spellStart"/>
+      <w:r>
+        <w:t>Pequignet</w:t>
+      </w:r>
+      <w:proofErr w:type="spellEnd"/>
+      <w:r>
+        <w:t xml:space="preserve"> et al. 2009;</w:t>
       </w:r>
       <w:r>
         <w:t xml:space="preserve"> </w:t>
       </w:r>
+      <w:proofErr w:type="spellStart"/>
       <w:r>
         <w:lastRenderedPageBreak/>
-        <w:t xml:space="preserve">Cheriton et al., 2016), </w:t>
+        <w:t>Cheriton</w:t>
+      </w:r>
+      <w:proofErr w:type="spellEnd"/>
+      <w:r>
+        <w:t xml:space="preserve"> et al., 2016), </w:t>
       </w:r>
       <w:r>
         <w:t>can modulate</w:t>
@@ -7825,7 +7926,15 @@
         <w:t xml:space="preserve"> </w:t>
       </w:r>
       <w:r>
-        <w:t xml:space="preserve"> (Pequignet et al.;</w:t>
+        <w:t xml:space="preserve"> (</w:t>
+      </w:r>
+      <w:proofErr w:type="spellStart"/>
+      <w:r>
+        <w:t>Pequignet</w:t>
+      </w:r>
+      <w:proofErr w:type="spellEnd"/>
+      <w:r>
+        <w:t xml:space="preserve"> et al.;</w:t>
       </w:r>
       <w:r>
         <w:t xml:space="preserve"> 2009),</w:t>
@@ -7890,7 +7999,15 @@
         <w:t>ling errors from drifters can include</w:t>
       </w:r>
       <w:r>
-        <w:t xml:space="preserve"> “surfing” on waves, wind slip, or interaction with the bottom. Wind slip of tall-masted, finless drifters can be up to 1 cm s</w:t>
+        <w:t xml:space="preserve"> “surfing” on waves, wind slip, or interaction with the bottom. Wind slip of tall-</w:t>
+      </w:r>
+      <w:proofErr w:type="spellStart"/>
+      <w:r>
+        <w:t>masted</w:t>
+      </w:r>
+      <w:proofErr w:type="spellEnd"/>
+      <w:r>
+        <w:t>, finless drifters can be up to 1 cm s</w:t>
       </w:r>
       <w:r>
         <w:rPr>
@@ -7938,7 +8055,15 @@
         <w:fldChar w:fldCharType="end"/>
       </w:r>
       <w:r>
-        <w:t xml:space="preserve">, but given the low windage on the drifters used here and the large fins, it is unlikely wind slip was </w:t>
+        <w:t xml:space="preserve">, but given the low </w:t>
+      </w:r>
+      <w:proofErr w:type="spellStart"/>
+      <w:r>
+        <w:t>windage</w:t>
+      </w:r>
+      <w:proofErr w:type="spellEnd"/>
+      <w:r>
+        <w:t xml:space="preserve"> on the drifters used here and the large fins, it is unlikely wind slip was </w:t>
       </w:r>
       <w:r>
         <w:t>significant</w:t>
@@ -8711,8 +8836,13 @@
         <w:t xml:space="preserve">. We would like to thank Dr. Michael Favazza for providing logistical support in the field. We would also like to thank </w:t>
       </w:r>
       <w:r>
-        <w:t>Liv Herdman</w:t>
-      </w:r>
+        <w:t xml:space="preserve">Liv </w:t>
+      </w:r>
+      <w:proofErr w:type="spellStart"/>
+      <w:r>
+        <w:t>Herdman</w:t>
+      </w:r>
+      <w:proofErr w:type="spellEnd"/>
       <w:r>
         <w:t xml:space="preserve"> (USGS) and </w:t>
       </w:r>
@@ -9801,8 +9931,13 @@
       <w:r>
         <w:t xml:space="preserve">member </w:t>
       </w:r>
-      <w:r>
-        <w:t xml:space="preserve">meteorologic and oceanographic forcing </w:t>
+      <w:proofErr w:type="spellStart"/>
+      <w:r>
+        <w:t>meteorologic</w:t>
+      </w:r>
+      <w:proofErr w:type="spellEnd"/>
+      <w:r>
+        <w:t xml:space="preserve"> and oceanographic forcing </w:t>
       </w:r>
       <w:r>
         <w:t>periods.</w:t>
@@ -9910,10 +10045,18 @@
         <w:t>the</w:t>
       </w:r>
       <w:r>
-        <w:t xml:space="preserve"> reef flat. c</w:t>
-      </w:r>
-      <w:r>
-        <w:t>-d</w:t>
+        <w:t xml:space="preserve"> reef flat. </w:t>
+      </w:r>
+      <w:proofErr w:type="gramStart"/>
+      <w:r>
+        <w:t>c</w:t>
+      </w:r>
+      <w:r>
+        <w:t>-</w:t>
+      </w:r>
+      <w:proofErr w:type="gramEnd"/>
+      <w:r>
+        <w:t>d</w:t>
       </w:r>
       <w:r>
         <w:t xml:space="preserve">) The </w:t>
@@ -10305,7 +10448,7 @@
           <w:rPr>
             <w:noProof/>
           </w:rPr>
-          <w:t>2</w:t>
+          <w:t>21</w:t>
         </w:r>
         <w:r>
           <w:rPr>
@@ -10358,7 +10501,7 @@
 
 <file path=word/numbering.xml><?xml version="1.0" encoding="utf-8"?>
 <w:numbering xmlns:wpc="http://schemas.microsoft.com/office/word/2010/wordprocessingCanvas" xmlns:mc="http://schemas.openxmlformats.org/markup-compatibility/2006" xmlns:o="urn:schemas-microsoft-com:office:office" xmlns:r="http://schemas.openxmlformats.org/officeDocument/2006/relationships" xmlns:m="http://schemas.openxmlformats.org/officeDocument/2006/math" xmlns:v="urn:schemas-microsoft-com:vml" xmlns:wp14="http://schemas.microsoft.com/office/word/2010/wordprocessingDrawing" xmlns:wp="http://schemas.openxmlformats.org/drawingml/2006/wordprocessingDrawing" xmlns:w10="urn:schemas-microsoft-com:office:word" xmlns:w="http://schemas.openxmlformats.org/wordprocessingml/2006/main" xmlns:w14="http://schemas.microsoft.com/office/word/2010/wordml" xmlns:w15="http://schemas.microsoft.com/office/word/2012/wordml" xmlns:wpg="http://schemas.microsoft.com/office/word/2010/wordprocessingGroup" xmlns:wpi="http://schemas.microsoft.com/office/word/2010/wordprocessingInk" xmlns:wne="http://schemas.microsoft.com/office/word/2006/wordml" xmlns:wps="http://schemas.microsoft.com/office/word/2010/wordprocessingShape" mc:Ignorable="w14 w15 wp14">
-  <w:abstractNum w:abstractNumId="0" w15:restartNumberingAfterBreak="0">
+  <w:abstractNum w:abstractNumId="0">
     <w:nsid w:val="FFFFFF7C"/>
     <w:multiLevelType w:val="singleLevel"/>
     <w:tmpl w:val="C310EC42"/>
@@ -10375,7 +10518,7 @@
       </w:pPr>
     </w:lvl>
   </w:abstractNum>
-  <w:abstractNum w:abstractNumId="1" w15:restartNumberingAfterBreak="0">
+  <w:abstractNum w:abstractNumId="1">
     <w:nsid w:val="FFFFFF7D"/>
     <w:multiLevelType w:val="singleLevel"/>
     <w:tmpl w:val="E4089024"/>
@@ -10392,7 +10535,7 @@
       </w:pPr>
     </w:lvl>
   </w:abstractNum>
-  <w:abstractNum w:abstractNumId="2" w15:restartNumberingAfterBreak="0">
+  <w:abstractNum w:abstractNumId="2">
     <w:nsid w:val="FFFFFF7E"/>
     <w:multiLevelType w:val="singleLevel"/>
     <w:tmpl w:val="FB12693A"/>
@@ -10410,7 +10553,7 @@
       </w:pPr>
     </w:lvl>
   </w:abstractNum>
-  <w:abstractNum w:abstractNumId="3" w15:restartNumberingAfterBreak="0">
+  <w:abstractNum w:abstractNumId="3">
     <w:nsid w:val="FFFFFF7F"/>
     <w:multiLevelType w:val="singleLevel"/>
     <w:tmpl w:val="38441652"/>
@@ -10428,7 +10571,7 @@
       </w:pPr>
     </w:lvl>
   </w:abstractNum>
-  <w:abstractNum w:abstractNumId="4" w15:restartNumberingAfterBreak="0">
+  <w:abstractNum w:abstractNumId="4">
     <w:nsid w:val="FFFFFF81"/>
     <w:multiLevelType w:val="singleLevel"/>
     <w:tmpl w:val="171AC3A4"/>
@@ -10448,7 +10591,7 @@
       </w:rPr>
     </w:lvl>
   </w:abstractNum>
-  <w:abstractNum w:abstractNumId="5" w15:restartNumberingAfterBreak="0">
+  <w:abstractNum w:abstractNumId="5">
     <w:nsid w:val="FFFFFF82"/>
     <w:multiLevelType w:val="singleLevel"/>
     <w:tmpl w:val="F3EAFDEC"/>
@@ -10469,7 +10612,7 @@
       </w:rPr>
     </w:lvl>
   </w:abstractNum>
-  <w:abstractNum w:abstractNumId="6" w15:restartNumberingAfterBreak="0">
+  <w:abstractNum w:abstractNumId="6">
     <w:nsid w:val="FFFFFF83"/>
     <w:multiLevelType w:val="singleLevel"/>
     <w:tmpl w:val="3D1EFFD4"/>
@@ -10490,7 +10633,7 @@
       </w:rPr>
     </w:lvl>
   </w:abstractNum>
-  <w:abstractNum w:abstractNumId="7" w15:restartNumberingAfterBreak="0">
+  <w:abstractNum w:abstractNumId="7">
     <w:nsid w:val="FFFFFF88"/>
     <w:multiLevelType w:val="singleLevel"/>
     <w:tmpl w:val="D0A62B40"/>
@@ -10508,7 +10651,7 @@
       </w:pPr>
     </w:lvl>
   </w:abstractNum>
-  <w:abstractNum w:abstractNumId="8" w15:restartNumberingAfterBreak="0">
+  <w:abstractNum w:abstractNumId="8">
     <w:nsid w:val="FFFFFF89"/>
     <w:multiLevelType w:val="singleLevel"/>
     <w:tmpl w:val="29761A62"/>
@@ -22475,7 +22618,7 @@
 </file>
 
 <file path=customXml/itemProps1.xml><?xml version="1.0" encoding="utf-8"?>
-<ds:datastoreItem xmlns:ds="http://schemas.openxmlformats.org/officeDocument/2006/customXml" ds:itemID="{BFD67DEC-0710-4EA4-8C9B-03DD817E0D81}">
+<ds:datastoreItem xmlns:ds="http://schemas.openxmlformats.org/officeDocument/2006/customXml" ds:itemID="{44DD84DC-E554-498D-83CB-7274186838E3}">
   <ds:schemaRefs>
     <ds:schemaRef ds:uri="http://schemas.openxmlformats.org/officeDocument/2006/bibliography"/>
   </ds:schemaRefs>

</xml_diff>